<commit_message>
Fig. 7.2 specifications doc & fix REFERENCELINES for GTL template
Fixed the GTL reference lines problem, so zero ref-line now appears in
Fig. 2
Further details in Fig. 2 specifications.
Splilt out General White Paper specs, as well as General Central
Tendencies specs to separate docx files.
</commit_message>
<xml_diff>
--- a/whitepapers/specification/WPCT_Fig_7.2_RequirementsSpecification.docx
+++ b/whitepapers/specification/WPCT_Fig_7.2_RequirementsSpecification.docx
@@ -161,19 +161,7 @@
           <w:rPr>
             <w:rStyle w:val="Hyperlink"/>
           </w:rPr>
-          <w:t>G</w:t>
-        </w:r>
-        <w:r>
-          <w:rPr>
-            <w:rStyle w:val="Hyperlink"/>
-          </w:rPr>
-          <w:t>r</w:t>
-        </w:r>
-        <w:r>
-          <w:rPr>
-            <w:rStyle w:val="Hyperlink"/>
-          </w:rPr>
-          <w:t>aph Template Language: Reference (Boxplot Statement)</w:t>
+          <w:t>Graph Template Language: Reference (Boxplot Statement)</w:t>
         </w:r>
       </w:hyperlink>
     </w:p>
@@ -198,7 +186,19 @@
         <w:ind w:left="1080"/>
       </w:pPr>
       <w:r>
-        <w:t>group boxes by time point, and label clearly</w:t>
+        <w:t xml:space="preserve">group </w:t>
+      </w:r>
+      <w:r>
+        <w:t xml:space="preserve">the </w:t>
+      </w:r>
+      <w:r>
+        <w:t xml:space="preserve">boxes by time point, and label </w:t>
+      </w:r>
+      <w:r>
+        <w:t xml:space="preserve">each time point </w:t>
+      </w:r>
+      <w:r>
+        <w:t>clearly</w:t>
       </w:r>
     </w:p>
     <w:p>
@@ -275,7 +275,7 @@
           <w:b/>
           <w:i/>
         </w:rPr>
-        <w:t>User variability</w:t>
+        <w:t>methodology</w:t>
       </w:r>
     </w:p>
     <w:p>
@@ -283,104 +283,36 @@
         <w:pStyle w:val="ListBullet"/>
         <w:tabs>
           <w:tab w:val="clear" w:pos="360"/>
+          <w:tab w:val="num" w:pos="1080"/>
         </w:tabs>
         <w:ind w:left="1080"/>
       </w:pPr>
       <w:r>
-        <w:t>location and name of each input data sets</w:t>
-      </w:r>
+        <w:t>Change</w:t>
+      </w:r>
+      <w:r>
+        <w:t>-from-baseline to Endpoint includes all subjects with both a baseline and post-baseline measurement</w:t>
+      </w:r>
+      <w:bookmarkStart w:id="0" w:name="_GoBack"/>
+      <w:bookmarkEnd w:id="0"/>
     </w:p>
     <w:p>
       <w:pPr>
         <w:pStyle w:val="ListBullet"/>
         <w:tabs>
           <w:tab w:val="clear" w:pos="360"/>
+          <w:tab w:val="num" w:pos="1080"/>
         </w:tabs>
         <w:ind w:left="1080"/>
-      </w:pPr>
-      <w:r>
-        <w:t>output location (user-specified path)</w:t>
-      </w:r>
-    </w:p>
-    <w:p>
-      <w:pPr>
-        <w:pStyle w:val="ListBullet"/>
-        <w:tabs>
-          <w:tab w:val="clear" w:pos="360"/>
-        </w:tabs>
-        <w:ind w:left="1080"/>
-      </w:pPr>
-      <w:r>
-        <w:t xml:space="preserve">parameterize core variables required for analysis &amp; display: </w:t>
-      </w:r>
-    </w:p>
-    <w:p>
-      <w:pPr>
-        <w:pStyle w:val="ListBullet"/>
-        <w:tabs>
-          <w:tab w:val="clear" w:pos="360"/>
-        </w:tabs>
-        <w:ind w:left="1440"/>
-      </w:pPr>
-      <w:r>
-        <w:t>CHG</w:t>
-      </w:r>
-      <w:r>
-        <w:t xml:space="preserve"> (</w:t>
-      </w:r>
-      <w:r>
-        <w:t xml:space="preserve">change-from-baseline </w:t>
-      </w:r>
-      <w:r>
-        <w:t>outcome)</w:t>
-      </w:r>
-    </w:p>
-    <w:p>
-      <w:pPr>
-        <w:pStyle w:val="ListBullet"/>
-        <w:tabs>
-          <w:tab w:val="clear" w:pos="360"/>
-        </w:tabs>
-        <w:ind w:left="1440"/>
-      </w:pPr>
-      <w:r>
-        <w:t>"Baseline" visit number for ANOVA comparison &amp; p-value (e.g., an AVISITN value)</w:t>
-      </w:r>
-    </w:p>
-    <w:p>
-      <w:pPr>
-        <w:pStyle w:val="ListBullet"/>
-        <w:tabs>
-          <w:tab w:val="clear" w:pos="360"/>
-        </w:tabs>
-        <w:ind w:left="1440"/>
-      </w:pPr>
-      <w:r>
-        <w:t>"Endpoint" visit number for ANOVA comparison &amp; p-value (e.g., an AVISITN value)</w:t>
-      </w:r>
-    </w:p>
-    <w:p>
-      <w:pPr>
-        <w:pStyle w:val="ListBullet"/>
-        <w:tabs>
-          <w:tab w:val="clear" w:pos="360"/>
-        </w:tabs>
-        <w:ind w:left="1440"/>
-      </w:pPr>
-      <w:r>
-        <w:t>SAFFL (population flag)</w:t>
-      </w:r>
-    </w:p>
-    <w:p>
-      <w:pPr>
-        <w:pStyle w:val="ListBullet"/>
-        <w:tabs>
-          <w:tab w:val="clear" w:pos="360"/>
-        </w:tabs>
-        <w:ind w:left="1440"/>
-      </w:pPr>
-      <w:r>
-        <w:t>ANL01FL (analysis flag)</w:t>
+        <w:rPr>
+          <w:b/>
+        </w:rPr>
+      </w:pPr>
+      <w:r>
+        <w:t>P-value comparing Active Treatment with Comparator, using ANCOVA containing terms for treatment and the continuous co</w:t>
+      </w:r>
+      <w:r>
+        <w:t>variate of baseline measurement</w:t>
       </w:r>
     </w:p>
     <w:p>
@@ -400,6 +332,146 @@
           <w:b/>
           <w:i/>
         </w:rPr>
+        <w:t>User variability</w:t>
+      </w:r>
+    </w:p>
+    <w:p>
+      <w:pPr>
+        <w:pStyle w:val="ListBullet"/>
+        <w:tabs>
+          <w:tab w:val="clear" w:pos="360"/>
+        </w:tabs>
+        <w:ind w:left="1080"/>
+      </w:pPr>
+      <w:r>
+        <w:t xml:space="preserve">library </w:t>
+      </w:r>
+      <w:r>
+        <w:t>and name of each input data sets</w:t>
+      </w:r>
+    </w:p>
+    <w:p>
+      <w:pPr>
+        <w:pStyle w:val="ListBullet"/>
+        <w:tabs>
+          <w:tab w:val="clear" w:pos="360"/>
+        </w:tabs>
+        <w:ind w:left="1080"/>
+      </w:pPr>
+      <w:r>
+        <w:t>output location (user-specified path)</w:t>
+      </w:r>
+    </w:p>
+    <w:p>
+      <w:pPr>
+        <w:pStyle w:val="ListBullet"/>
+        <w:tabs>
+          <w:tab w:val="clear" w:pos="360"/>
+        </w:tabs>
+        <w:ind w:left="1080"/>
+      </w:pPr>
+      <w:r>
+        <w:t>option to suppress the p-value for Endpoint treatment comparison</w:t>
+      </w:r>
+    </w:p>
+    <w:p>
+      <w:pPr>
+        <w:pStyle w:val="ListBullet"/>
+        <w:tabs>
+          <w:tab w:val="clear" w:pos="360"/>
+        </w:tabs>
+        <w:ind w:left="1080"/>
+      </w:pPr>
+      <w:r>
+        <w:t xml:space="preserve">parameterize core variables required for analysis &amp; display: </w:t>
+      </w:r>
+    </w:p>
+    <w:p>
+      <w:pPr>
+        <w:pStyle w:val="ListBullet"/>
+        <w:tabs>
+          <w:tab w:val="clear" w:pos="360"/>
+        </w:tabs>
+        <w:ind w:left="1440"/>
+      </w:pPr>
+      <w:r>
+        <w:t>CHG</w:t>
+      </w:r>
+      <w:r>
+        <w:t xml:space="preserve"> (</w:t>
+      </w:r>
+      <w:r>
+        <w:t xml:space="preserve">change-from-baseline </w:t>
+      </w:r>
+      <w:r>
+        <w:t>outcome)</w:t>
+      </w:r>
+    </w:p>
+    <w:p>
+      <w:pPr>
+        <w:pStyle w:val="ListBullet"/>
+        <w:tabs>
+          <w:tab w:val="clear" w:pos="360"/>
+        </w:tabs>
+        <w:ind w:left="1440"/>
+      </w:pPr>
+      <w:r>
+        <w:t>"Baseline" visit number for ANOVA comparison &amp; p-value (e.g., an AVISITN value)</w:t>
+      </w:r>
+    </w:p>
+    <w:p>
+      <w:pPr>
+        <w:pStyle w:val="ListBullet"/>
+        <w:tabs>
+          <w:tab w:val="clear" w:pos="360"/>
+        </w:tabs>
+        <w:ind w:left="1440"/>
+      </w:pPr>
+      <w:r>
+        <w:t>"Endpoint" visit number for ANOVA comparison &amp; p-value (e.g., an AVISITN value)</w:t>
+      </w:r>
+    </w:p>
+    <w:p>
+      <w:pPr>
+        <w:pStyle w:val="ListBullet"/>
+        <w:tabs>
+          <w:tab w:val="clear" w:pos="360"/>
+        </w:tabs>
+        <w:ind w:left="1440"/>
+      </w:pPr>
+      <w:r>
+        <w:t>SAFFL (population flag)</w:t>
+      </w:r>
+    </w:p>
+    <w:p>
+      <w:pPr>
+        <w:pStyle w:val="ListBullet"/>
+        <w:tabs>
+          <w:tab w:val="clear" w:pos="360"/>
+        </w:tabs>
+        <w:ind w:left="1440"/>
+      </w:pPr>
+      <w:r>
+        <w:t>ANL01FL (analysis flag)</w:t>
+      </w:r>
+    </w:p>
+    <w:p>
+      <w:pPr>
+        <w:pStyle w:val="ListBullet"/>
+        <w:tabs>
+          <w:tab w:val="clear" w:pos="360"/>
+        </w:tabs>
+        <w:ind w:left="720"/>
+        <w:rPr>
+          <w:b/>
+          <w:i/>
+        </w:rPr>
+      </w:pPr>
+      <w:r>
+        <w:rPr>
+          <w:b/>
+          <w:i/>
+        </w:rPr>
         <w:t>basic readability features</w:t>
       </w:r>
     </w:p>
@@ -451,6 +523,7 @@
         <w:pStyle w:val="ListBullet2"/>
       </w:pPr>
       <w:r>
+        <w:lastRenderedPageBreak/>
         <w:t>Box plot type is schematic: the box shows median and interquartile range (IQR, the box edges); the whiskers extend to the min</w:t>
       </w:r>
       <w:r>
@@ -514,7 +587,6 @@
         <w:rPr>
           <w:rFonts w:eastAsia="Times New Roman"/>
         </w:rPr>
-        <w:lastRenderedPageBreak/>
         <w:t xml:space="preserve">General </w:t>
       </w:r>
       <w:r>
@@ -555,14 +627,14 @@
       <w:pPr>
         <w:pStyle w:val="Heading3"/>
       </w:pPr>
-      <w:bookmarkStart w:id="0" w:name="_Ref426383024"/>
+      <w:bookmarkStart w:id="1" w:name="_Ref426383024"/>
       <w:r>
         <w:t xml:space="preserve">Usage </w:t>
       </w:r>
       <w:r>
         <w:t>Requirements</w:t>
       </w:r>
-      <w:bookmarkEnd w:id="0"/>
+      <w:bookmarkEnd w:id="1"/>
     </w:p>
     <w:p>
       <w:pPr>
@@ -613,8 +685,6 @@
         </w:rPr>
         <w:t xml:space="preserve"> </w:t>
       </w:r>
-      <w:bookmarkStart w:id="1" w:name="_GoBack"/>
-      <w:bookmarkEnd w:id="1"/>
     </w:p>
     <w:p>
       <w:pPr>
@@ -1053,6 +1123,7 @@
         <w:rPr>
           <w:color w:val="76923C" w:themeColor="accent3" w:themeShade="BF"/>
         </w:rPr>
+        <w:lastRenderedPageBreak/>
         <w:t>ADVS</w:t>
       </w:r>
       <w:r>
@@ -1109,7 +1180,6 @@
         <w:pStyle w:val="Heading3"/>
       </w:pPr>
       <w:r>
-        <w:lastRenderedPageBreak/>
         <w:t>Sample Output</w:t>
       </w:r>
     </w:p>
@@ -1267,7 +1337,7 @@
       <w:rPr>
         <w:noProof/>
       </w:rPr>
-      <w:t>2</w:t>
+      <w:t>1</w:t>
     </w:r>
     <w:r>
       <w:rPr>
@@ -2074,6 +2144,9 @@
     <w:abstractNumId w:val="9"/>
   </w:num>
   <w:num w:numId="16">
+    <w:abstractNumId w:val="9"/>
+  </w:num>
+  <w:num w:numId="17">
     <w:abstractNumId w:val="9"/>
   </w:num>
 </w:numbering>
@@ -3577,7 +3650,7 @@
 </file>
 
 <file path=customXml/itemProps1.xml><?xml version="1.0" encoding="utf-8"?>
-<ds:datastoreItem xmlns:ds="http://schemas.openxmlformats.org/officeDocument/2006/customXml" ds:itemID="{70528396-DA2B-44C4-BD53-4642B7C5FEC5}">
+<ds:datastoreItem xmlns:ds="http://schemas.openxmlformats.org/officeDocument/2006/customXml" ds:itemID="{F5E16269-B7B8-4102-809A-945959A42D48}">
   <ds:schemaRefs>
     <ds:schemaRef ds:uri="http://schemas.openxmlformats.org/officeDocument/2006/bibliography"/>
   </ds:schemaRefs>

</xml_diff>

<commit_message>
Add GLM ANCOVA p-value to Fig. 7.2
Updated SAS script for Fig. 7.2 to include the optional p-value.
Modified boxplot GTL template accordingly. Fig. 7.1 is still fine
despite these changes.
</commit_message>
<xml_diff>
--- a/whitepapers/specification/WPCT_Fig_7.2_RequirementsSpecification.docx
+++ b/whitepapers/specification/WPCT_Fig_7.2_RequirementsSpecification.docx
@@ -125,15 +125,7 @@
         <w:ind w:left="1080"/>
       </w:pPr>
       <w:r>
-        <w:t xml:space="preserve">Schematic or </w:t>
-      </w:r>
-      <w:proofErr w:type="spellStart"/>
-      <w:r>
-        <w:t>Tukey</w:t>
-      </w:r>
-      <w:proofErr w:type="spellEnd"/>
-      <w:r>
-        <w:t xml:space="preserve"> </w:t>
+        <w:t xml:space="preserve">Schematic or Tukey </w:t>
       </w:r>
       <w:r>
         <w:t>notched box plot</w:t>
@@ -293,6 +285,231 @@
       <w:r>
         <w:t>-from-baseline to Endpoint includes all subjects with both a baseline and post-baseline measurement</w:t>
       </w:r>
+    </w:p>
+    <w:p>
+      <w:pPr>
+        <w:pStyle w:val="ListBullet"/>
+        <w:tabs>
+          <w:tab w:val="clear" w:pos="360"/>
+          <w:tab w:val="num" w:pos="1080"/>
+        </w:tabs>
+        <w:ind w:left="1080"/>
+        <w:rPr>
+          <w:b/>
+        </w:rPr>
+      </w:pPr>
+      <w:r>
+        <w:t>P-value comparing Active Treatment with Comparator, using ANCOVA containing terms for treatment and the continuous co</w:t>
+      </w:r>
+      <w:r>
+        <w:t>variate of baseline measurement</w:t>
+      </w:r>
+    </w:p>
+    <w:p>
+      <w:pPr>
+        <w:pStyle w:val="ListBullet"/>
+        <w:tabs>
+          <w:tab w:val="clear" w:pos="360"/>
+        </w:tabs>
+        <w:ind w:left="720"/>
+        <w:rPr>
+          <w:b/>
+          <w:i/>
+        </w:rPr>
+      </w:pPr>
+      <w:r>
+        <w:rPr>
+          <w:b/>
+          <w:i/>
+        </w:rPr>
+        <w:t>User variability</w:t>
+      </w:r>
+    </w:p>
+    <w:p>
+      <w:pPr>
+        <w:pStyle w:val="ListBullet"/>
+        <w:tabs>
+          <w:tab w:val="clear" w:pos="360"/>
+        </w:tabs>
+        <w:ind w:left="1080"/>
+      </w:pPr>
+      <w:r>
+        <w:t xml:space="preserve">library </w:t>
+      </w:r>
+      <w:r>
+        <w:t>and name of each input data sets</w:t>
+      </w:r>
+    </w:p>
+    <w:p>
+      <w:pPr>
+        <w:pStyle w:val="ListBullet"/>
+        <w:tabs>
+          <w:tab w:val="clear" w:pos="360"/>
+        </w:tabs>
+        <w:ind w:left="1080"/>
+      </w:pPr>
+      <w:r>
+        <w:t>output location (user-specified path)</w:t>
+      </w:r>
+    </w:p>
+    <w:p>
+      <w:pPr>
+        <w:pStyle w:val="ListBullet"/>
+        <w:tabs>
+          <w:tab w:val="clear" w:pos="360"/>
+        </w:tabs>
+        <w:ind w:left="1080"/>
+      </w:pPr>
+      <w:r>
+        <w:t>option to suppress the p-value for Endpoint treatment comparison</w:t>
+      </w:r>
+    </w:p>
+    <w:p>
+      <w:pPr>
+        <w:pStyle w:val="ListBullet"/>
+        <w:tabs>
+          <w:tab w:val="clear" w:pos="360"/>
+        </w:tabs>
+        <w:ind w:left="1080"/>
+      </w:pPr>
+      <w:r>
+        <w:t xml:space="preserve">parameterize core variables required for analysis &amp; display: </w:t>
+      </w:r>
+    </w:p>
+    <w:p>
+      <w:pPr>
+        <w:pStyle w:val="ListBullet"/>
+        <w:tabs>
+          <w:tab w:val="clear" w:pos="360"/>
+        </w:tabs>
+        <w:ind w:left="1440"/>
+      </w:pPr>
+      <w:r>
+        <w:t>CHG</w:t>
+      </w:r>
+      <w:r>
+        <w:t xml:space="preserve"> </w:t>
+      </w:r>
+      <w:r>
+        <w:t xml:space="preserve">variable </w:t>
+      </w:r>
+      <w:r>
+        <w:t>(</w:t>
+      </w:r>
+      <w:r>
+        <w:t xml:space="preserve">change-from-baseline </w:t>
+      </w:r>
+      <w:r>
+        <w:t>outcome)</w:t>
+      </w:r>
+    </w:p>
+    <w:p>
+      <w:pPr>
+        <w:pStyle w:val="ListBullet"/>
+        <w:tabs>
+          <w:tab w:val="clear" w:pos="360"/>
+        </w:tabs>
+        <w:ind w:left="1440"/>
+      </w:pPr>
+      <w:r>
+        <w:t>"Baseline" visit number for ANOVA comparison &amp; p-value (e.g., an AVISITN value)</w:t>
+      </w:r>
+    </w:p>
+    <w:p>
+      <w:pPr>
+        <w:pStyle w:val="ListBullet"/>
+        <w:tabs>
+          <w:tab w:val="clear" w:pos="360"/>
+        </w:tabs>
+        <w:ind w:left="1440"/>
+      </w:pPr>
+      <w:r>
+        <w:t>"Endpoint" visit number for ANOVA comparison &amp; p-value (e.g., an AVISITN value)</w:t>
+      </w:r>
+    </w:p>
+    <w:p>
+      <w:pPr>
+        <w:pStyle w:val="ListBullet"/>
+        <w:tabs>
+          <w:tab w:val="clear" w:pos="360"/>
+        </w:tabs>
+        <w:ind w:left="1440"/>
+      </w:pPr>
+      <w:r>
+        <w:t xml:space="preserve">SAFFL </w:t>
+      </w:r>
+      <w:r>
+        <w:t xml:space="preserve">variable </w:t>
+      </w:r>
+      <w:r>
+        <w:t>(population flag)</w:t>
+      </w:r>
+    </w:p>
+    <w:p>
+      <w:pPr>
+        <w:pStyle w:val="ListBullet"/>
+        <w:tabs>
+          <w:tab w:val="clear" w:pos="360"/>
+        </w:tabs>
+        <w:ind w:left="1440"/>
+      </w:pPr>
+      <w:r>
+        <w:t xml:space="preserve">ANL01FL </w:t>
+      </w:r>
+      <w:r>
+        <w:t xml:space="preserve">variable </w:t>
+      </w:r>
+      <w:r>
+        <w:t>(analysis flag)</w:t>
+      </w:r>
+    </w:p>
+    <w:p>
+      <w:pPr>
+        <w:pStyle w:val="ListBullet"/>
+        <w:tabs>
+          <w:tab w:val="clear" w:pos="360"/>
+        </w:tabs>
+        <w:ind w:left="1440"/>
+      </w:pPr>
+      <w:r>
+        <w:t xml:space="preserve">OPTIONAL: Required to report Endpoint </w:t>
+      </w:r>
+      <w:r>
+        <w:t>ANCOVA p-value</w:t>
+      </w:r>
+    </w:p>
+    <w:p>
+      <w:pPr>
+        <w:pStyle w:val="ListBullet"/>
+        <w:tabs>
+          <w:tab w:val="clear" w:pos="360"/>
+        </w:tabs>
+        <w:ind w:left="1800"/>
+      </w:pPr>
+      <w:r>
+        <w:t>BASE</w:t>
+      </w:r>
+      <w:r>
+        <w:t xml:space="preserve"> variable (</w:t>
+      </w:r>
+      <w:r>
+        <w:t>baseline measurement</w:t>
+      </w:r>
+      <w:r>
+        <w:t>)</w:t>
+      </w:r>
+    </w:p>
+    <w:p>
+      <w:pPr>
+        <w:pStyle w:val="ListBullet"/>
+        <w:tabs>
+          <w:tab w:val="clear" w:pos="360"/>
+        </w:tabs>
+        <w:ind w:left="1800"/>
+      </w:pPr>
+      <w:r>
+        <w:t>TRTPN value for reference (comparator) treatment, such as placebo.</w:t>
+      </w:r>
       <w:bookmarkStart w:id="0" w:name="_GoBack"/>
       <w:bookmarkEnd w:id="0"/>
     </w:p>
@@ -301,25 +518,6 @@
         <w:pStyle w:val="ListBullet"/>
         <w:tabs>
           <w:tab w:val="clear" w:pos="360"/>
-          <w:tab w:val="num" w:pos="1080"/>
-        </w:tabs>
-        <w:ind w:left="1080"/>
-        <w:rPr>
-          <w:b/>
-        </w:rPr>
-      </w:pPr>
-      <w:r>
-        <w:t>P-value comparing Active Treatment with Comparator, using ANCOVA containing terms for treatment and the continuous co</w:t>
-      </w:r>
-      <w:r>
-        <w:t>variate of baseline measurement</w:t>
-      </w:r>
-    </w:p>
-    <w:p>
-      <w:pPr>
-        <w:pStyle w:val="ListBullet"/>
-        <w:tabs>
-          <w:tab w:val="clear" w:pos="360"/>
         </w:tabs>
         <w:ind w:left="720"/>
         <w:rPr>
@@ -332,7 +530,7 @@
           <w:b/>
           <w:i/>
         </w:rPr>
-        <w:t>User variability</w:t>
+        <w:t>basic readability features</w:t>
       </w:r>
     </w:p>
     <w:p>
@@ -344,10 +542,7 @@
         <w:ind w:left="1080"/>
       </w:pPr>
       <w:r>
-        <w:t xml:space="preserve">library </w:t>
-      </w:r>
-      <w:r>
-        <w:t>and name of each input data sets</w:t>
+        <w:t>maximum number of boxes to display on a page (basic paging control)</w:t>
       </w:r>
     </w:p>
     <w:p>
@@ -356,10 +551,9 @@
         <w:tabs>
           <w:tab w:val="clear" w:pos="360"/>
         </w:tabs>
-        <w:ind w:left="1080"/>
-      </w:pPr>
-      <w:r>
-        <w:t>output location (user-specified path)</w:t>
+      </w:pPr>
+      <w:r>
+        <w:t>Restrictions</w:t>
       </w:r>
     </w:p>
     <w:p>
@@ -368,148 +562,12 @@
         <w:tabs>
           <w:tab w:val="clear" w:pos="360"/>
         </w:tabs>
-        <w:ind w:left="1080"/>
-      </w:pPr>
-      <w:r>
-        <w:t>option to suppress the p-value for Endpoint treatment comparison</w:t>
-      </w:r>
+        <w:ind w:left="720"/>
+      </w:pPr>
     </w:p>
     <w:p>
       <w:pPr>
         <w:pStyle w:val="ListBullet"/>
-        <w:tabs>
-          <w:tab w:val="clear" w:pos="360"/>
-        </w:tabs>
-        <w:ind w:left="1080"/>
-      </w:pPr>
-      <w:r>
-        <w:t xml:space="preserve">parameterize core variables required for analysis &amp; display: </w:t>
-      </w:r>
-    </w:p>
-    <w:p>
-      <w:pPr>
-        <w:pStyle w:val="ListBullet"/>
-        <w:tabs>
-          <w:tab w:val="clear" w:pos="360"/>
-        </w:tabs>
-        <w:ind w:left="1440"/>
-      </w:pPr>
-      <w:r>
-        <w:t>CHG</w:t>
-      </w:r>
-      <w:r>
-        <w:t xml:space="preserve"> (</w:t>
-      </w:r>
-      <w:r>
-        <w:t xml:space="preserve">change-from-baseline </w:t>
-      </w:r>
-      <w:r>
-        <w:t>outcome)</w:t>
-      </w:r>
-    </w:p>
-    <w:p>
-      <w:pPr>
-        <w:pStyle w:val="ListBullet"/>
-        <w:tabs>
-          <w:tab w:val="clear" w:pos="360"/>
-        </w:tabs>
-        <w:ind w:left="1440"/>
-      </w:pPr>
-      <w:r>
-        <w:t>"Baseline" visit number for ANOVA comparison &amp; p-value (e.g., an AVISITN value)</w:t>
-      </w:r>
-    </w:p>
-    <w:p>
-      <w:pPr>
-        <w:pStyle w:val="ListBullet"/>
-        <w:tabs>
-          <w:tab w:val="clear" w:pos="360"/>
-        </w:tabs>
-        <w:ind w:left="1440"/>
-      </w:pPr>
-      <w:r>
-        <w:t>"Endpoint" visit number for ANOVA comparison &amp; p-value (e.g., an AVISITN value)</w:t>
-      </w:r>
-    </w:p>
-    <w:p>
-      <w:pPr>
-        <w:pStyle w:val="ListBullet"/>
-        <w:tabs>
-          <w:tab w:val="clear" w:pos="360"/>
-        </w:tabs>
-        <w:ind w:left="1440"/>
-      </w:pPr>
-      <w:r>
-        <w:t>SAFFL (population flag)</w:t>
-      </w:r>
-    </w:p>
-    <w:p>
-      <w:pPr>
-        <w:pStyle w:val="ListBullet"/>
-        <w:tabs>
-          <w:tab w:val="clear" w:pos="360"/>
-        </w:tabs>
-        <w:ind w:left="1440"/>
-      </w:pPr>
-      <w:r>
-        <w:t>ANL01FL (analysis flag)</w:t>
-      </w:r>
-    </w:p>
-    <w:p>
-      <w:pPr>
-        <w:pStyle w:val="ListBullet"/>
-        <w:tabs>
-          <w:tab w:val="clear" w:pos="360"/>
-        </w:tabs>
-        <w:ind w:left="720"/>
-        <w:rPr>
-          <w:b/>
-          <w:i/>
-        </w:rPr>
-      </w:pPr>
-      <w:r>
-        <w:rPr>
-          <w:b/>
-          <w:i/>
-        </w:rPr>
-        <w:t>basic readability features</w:t>
-      </w:r>
-    </w:p>
-    <w:p>
-      <w:pPr>
-        <w:pStyle w:val="ListBullet"/>
-        <w:tabs>
-          <w:tab w:val="clear" w:pos="360"/>
-        </w:tabs>
-        <w:ind w:left="1080"/>
-      </w:pPr>
-      <w:r>
-        <w:t>maximum number of boxes to display on a page (basic paging control)</w:t>
-      </w:r>
-    </w:p>
-    <w:p>
-      <w:pPr>
-        <w:pStyle w:val="ListBullet"/>
-        <w:tabs>
-          <w:tab w:val="clear" w:pos="360"/>
-        </w:tabs>
-      </w:pPr>
-      <w:r>
-        <w:t>Restrictions</w:t>
-      </w:r>
-    </w:p>
-    <w:p>
-      <w:pPr>
-        <w:pStyle w:val="ListBullet"/>
-        <w:tabs>
-          <w:tab w:val="clear" w:pos="360"/>
-        </w:tabs>
-        <w:ind w:left="720"/>
-      </w:pPr>
-    </w:p>
-    <w:p>
-      <w:pPr>
-        <w:pStyle w:val="ListBullet"/>
       </w:pPr>
       <w:r>
         <w:t>Footnote</w:t>
@@ -523,7 +581,6 @@
         <w:pStyle w:val="ListBullet2"/>
       </w:pPr>
       <w:r>
-        <w:lastRenderedPageBreak/>
         <w:t>Box plot type is schematic: the box shows median and interquartile range (IQR, the box edges); the whiskers extend to the min</w:t>
       </w:r>
       <w:r>
@@ -969,13 +1026,8 @@
       <w:r>
         <w:t xml:space="preserve">Requires the </w:t>
       </w:r>
-      <w:proofErr w:type="spellStart"/>
-      <w:r>
-        <w:t>PhUSE</w:t>
-      </w:r>
-      <w:proofErr w:type="spellEnd"/>
-      <w:r>
-        <w:t xml:space="preserve">/CSS macro </w:t>
+      <w:r>
+        <w:t xml:space="preserve">PhUSE/CSS macro </w:t>
       </w:r>
       <w:r>
         <w:t>library</w:t>
@@ -1007,15 +1059,7 @@
         <w:pStyle w:val="ListBullet"/>
       </w:pPr>
       <w:r>
-        <w:t xml:space="preserve">User must ensure that SAS can find </w:t>
-      </w:r>
-      <w:proofErr w:type="spellStart"/>
-      <w:r>
-        <w:t>PhUSE</w:t>
-      </w:r>
-      <w:proofErr w:type="spellEnd"/>
-      <w:r>
-        <w:t>/CSS macros in the SASAUTO</w:t>
+        <w:t>User must ensure that SAS can find PhUSE/CSS macros in the SASAUTO</w:t>
       </w:r>
       <w:r>
         <w:t xml:space="preserve">S path </w:t>
@@ -1026,6 +1070,7 @@
         <w:pStyle w:val="Heading3"/>
       </w:pPr>
       <w:r>
+        <w:lastRenderedPageBreak/>
         <w:t>Test Data</w:t>
       </w:r>
     </w:p>
@@ -1123,7 +1168,6 @@
         <w:rPr>
           <w:color w:val="76923C" w:themeColor="accent3" w:themeShade="BF"/>
         </w:rPr>
-        <w:lastRenderedPageBreak/>
         <w:t>ADVS</w:t>
       </w:r>
       <w:r>
@@ -1313,13 +1357,8 @@
         <w:tab w:val="clear" w:pos="4680"/>
       </w:tabs>
     </w:pPr>
-    <w:proofErr w:type="spellStart"/>
     <w:r>
-      <w:t>PhUSE</w:t>
-    </w:r>
-    <w:proofErr w:type="spellEnd"/>
-    <w:r>
-      <w:t>/CSS Working Group 5 Project 2: Scripts for Standard Analyses</w:t>
+      <w:t>PhUSE/CSS Working Group 5 Project 2: Scripts for Standard Analyses</w:t>
     </w:r>
     <w:r>
       <w:tab/>
@@ -1348,14 +1387,27 @@
     <w:r>
       <w:t xml:space="preserve"> of </w:t>
     </w:r>
-    <w:fldSimple w:instr=" NUMPAGES   \* MERGEFORMAT ">
-      <w:r>
-        <w:rPr>
-          <w:noProof/>
-        </w:rPr>
-        <w:t>3</w:t>
-      </w:r>
-    </w:fldSimple>
+    <w:r>
+      <w:fldChar w:fldCharType="begin"/>
+    </w:r>
+    <w:r>
+      <w:instrText xml:space="preserve"> NUMPAGES   \* MERGEFORMAT </w:instrText>
+    </w:r>
+    <w:r>
+      <w:fldChar w:fldCharType="separate"/>
+    </w:r>
+    <w:r>
+      <w:rPr>
+        <w:noProof/>
+      </w:rPr>
+      <w:t>3</w:t>
+    </w:r>
+    <w:r>
+      <w:rPr>
+        <w:noProof/>
+      </w:rPr>
+      <w:fldChar w:fldCharType="end"/>
+    </w:r>
   </w:p>
 </w:ftr>
 </file>
@@ -3650,7 +3702,7 @@
 </file>
 
 <file path=customXml/itemProps1.xml><?xml version="1.0" encoding="utf-8"?>
-<ds:datastoreItem xmlns:ds="http://schemas.openxmlformats.org/officeDocument/2006/customXml" ds:itemID="{F5E16269-B7B8-4102-809A-945959A42D48}">
+<ds:datastoreItem xmlns:ds="http://schemas.openxmlformats.org/officeDocument/2006/customXml" ds:itemID="{480B470E-E395-4012-8FB6-97DE9B6EED13}">
   <ds:schemaRefs>
     <ds:schemaRef ds:uri="http://schemas.openxmlformats.org/officeDocument/2006/bibliography"/>
   </ds:schemaRefs>

</xml_diff>